<commit_message>
Dodano jedno zadanie ewaluacyjne
</commit_message>
<xml_diff>
--- a/Zmienne/III. Zmienne/3-wpr-do-zm.docx
+++ b/Zmienne/III. Zmienne/3-wpr-do-zm.docx
@@ -118,8 +118,6 @@
         </w:rPr>
         <w:t>3</w:t>
       </w:r>
-      <w:bookmarkStart w:id="0" w:name="_GoBack"/>
-      <w:bookmarkEnd w:id="0"/>
     </w:p>
     <w:p>
       <w:pPr>
@@ -397,12 +395,21 @@
                 <w:sz w:val="20"/>
               </w:rPr>
             </w:pPr>
+            <w:proofErr w:type="gramStart"/>
             <w:r>
               <w:rPr>
                 <w:b/>
                 <w:sz w:val="20"/>
               </w:rPr>
-              <w:t>Czas  realizacji:</w:t>
+              <w:t>Czas  realizacji</w:t>
+            </w:r>
+            <w:proofErr w:type="gramEnd"/>
+            <w:r>
+              <w:rPr>
+                <w:b/>
+                <w:sz w:val="20"/>
+              </w:rPr>
+              <w:t>:</w:t>
             </w:r>
             <w:r>
               <w:rPr>
@@ -430,7 +437,21 @@
               <w:rPr>
                 <w:sz w:val="20"/>
               </w:rPr>
-              <w:t>45 minut(1 godzina lekcyjna, jedna jednostka dydaktyczna)</w:t>
+              <w:t xml:space="preserve">45 </w:t>
+            </w:r>
+            <w:proofErr w:type="gramStart"/>
+            <w:r>
+              <w:rPr>
+                <w:sz w:val="20"/>
+              </w:rPr>
+              <w:t>minut(</w:t>
+            </w:r>
+            <w:proofErr w:type="gramEnd"/>
+            <w:r>
+              <w:rPr>
+                <w:sz w:val="20"/>
+              </w:rPr>
+              <w:t>1 godzina lekcyjna, jedna jednostka dydaktyczna)</w:t>
             </w:r>
           </w:p>
         </w:tc>
@@ -1725,8 +1746,40 @@
         <w:rPr>
           <w:b/>
         </w:rPr>
-        <w:t xml:space="preserve">Prezentacja </w:t>
-      </w:r>
+        <w:t>Zadania:</w:t>
+      </w:r>
+    </w:p>
+    <w:p>
+      <w:pPr>
+        <w:widowControl/>
+        <w:numPr>
+          <w:ilvl w:val="1"/>
+          <w:numId w:val="13"/>
+        </w:numPr>
+        <w:rPr>
+          <w:b/>
+        </w:rPr>
+      </w:pPr>
+      <w:hyperlink r:id="rId7" w:history="1">
+        <w:r>
+          <w:rPr>
+            <w:rStyle w:val="Hipercze"/>
+            <w:b/>
+          </w:rPr>
+          <w:t>https://blockly-demo.appspot.com/static/demos/code/index.html?lang=pl#2vfy8y</w:t>
+        </w:r>
+      </w:hyperlink>
+    </w:p>
+    <w:p>
+      <w:pPr>
+        <w:widowControl/>
+        <w:ind w:left="1440"/>
+        <w:rPr>
+          <w:b/>
+        </w:rPr>
+      </w:pPr>
+      <w:bookmarkStart w:id="0" w:name="_GoBack"/>
+      <w:bookmarkEnd w:id="0"/>
     </w:p>
     <w:p>
       <w:pPr>
@@ -2133,7 +2186,7 @@
   <w:abstractNum w:abstractNumId="8" w15:restartNumberingAfterBreak="0">
     <w:nsid w:val="5A9E2ECC"/>
     <w:multiLevelType w:val="hybridMultilevel"/>
-    <w:tmpl w:val="A798DD1C"/>
+    <w:tmpl w:val="A266C804"/>
     <w:lvl w:ilvl="0" w:tplc="0415000F">
       <w:start w:val="1"/>
       <w:numFmt w:val="decimal"/>
@@ -2146,14 +2199,17 @@
         <w:rFonts w:hint="default"/>
       </w:rPr>
     </w:lvl>
-    <w:lvl w:ilvl="1" w:tplc="04150019" w:tentative="1">
-      <w:start w:val="1"/>
-      <w:numFmt w:val="lowerLetter"/>
-      <w:lvlText w:val="%2."/>
+    <w:lvl w:ilvl="1" w:tplc="04150001">
+      <w:start w:val="1"/>
+      <w:numFmt w:val="bullet"/>
+      <w:lvlText w:val=""/>
       <w:lvlJc w:val="left"/>
       <w:pPr>
         <w:ind w:left="1440" w:hanging="360"/>
       </w:pPr>
+      <w:rPr>
+        <w:rFonts w:ascii="Symbol" w:hAnsi="Symbol" w:hint="default"/>
+      </w:rPr>
     </w:lvl>
     <w:lvl w:ilvl="2" w:tplc="0415001B" w:tentative="1">
       <w:start w:val="1"/>
@@ -3877,6 +3933,17 @@
       <w:szCs w:val="32"/>
     </w:rPr>
   </w:style>
+  <w:style w:type="character" w:styleId="Nierozpoznanawzmianka">
+    <w:name w:val="Unresolved Mention"/>
+    <w:uiPriority w:val="99"/>
+    <w:semiHidden/>
+    <w:unhideWhenUsed/>
+    <w:rsid w:val="00E33878"/>
+    <w:rPr>
+      <w:color w:val="605E5C"/>
+      <w:shd w:val="clear" w:color="auto" w:fill="E1DFDD"/>
+    </w:rPr>
+  </w:style>
 </w:styles>
 </file>
 

</xml_diff>

<commit_message>
Dodano zadania do lekcji ewaluacyjnej
</commit_message>
<xml_diff>
--- a/Zmienne/III. Zmienne/3-wpr-do-zm.docx
+++ b/Zmienne/III. Zmienne/3-wpr-do-zm.docx
@@ -1757,10 +1757,13 @@
           <w:numId w:val="13"/>
         </w:numPr>
         <w:rPr>
-          <w:b/>
-        </w:rPr>
-      </w:pPr>
-      <w:hyperlink r:id="rId7" w:history="1">
+          <w:rStyle w:val="Hipercze"/>
+          <w:b/>
+          <w:color w:val="auto"/>
+          <w:u w:val="none"/>
+        </w:rPr>
+      </w:pPr>
+      <w:hyperlink r:id="rId7" w:anchor="2vfy8y" w:history="1">
         <w:r>
           <w:rPr>
             <w:rStyle w:val="Hipercze"/>
@@ -1773,13 +1776,107 @@
     <w:p>
       <w:pPr>
         <w:widowControl/>
-        <w:ind w:left="1440"/>
-        <w:rPr>
-          <w:b/>
-        </w:rPr>
-      </w:pPr>
+        <w:numPr>
+          <w:ilvl w:val="1"/>
+          <w:numId w:val="13"/>
+        </w:numPr>
+        <w:rPr>
+          <w:b/>
+        </w:rPr>
+      </w:pPr>
+      <w:hyperlink r:id="rId8" w:anchor="83tbqd" w:history="1">
+        <w:r>
+          <w:rPr>
+            <w:rStyle w:val="Hipercze"/>
+            <w:b/>
+          </w:rPr>
+          <w:t>https://blockly-demo.appspot.com/static/demos/code/index.html?lang=pl#83tbqd</w:t>
+        </w:r>
+      </w:hyperlink>
+    </w:p>
+    <w:p>
+      <w:pPr>
+        <w:widowControl/>
+        <w:rPr>
+          <w:b/>
+        </w:rPr>
+      </w:pPr>
+    </w:p>
+    <w:p>
+      <w:pPr>
+        <w:widowControl/>
+        <w:rPr>
+          <w:b/>
+        </w:rPr>
+      </w:pPr>
+      <w:r>
+        <w:rPr>
+          <w:b/>
+        </w:rPr>
+        <w:t>Zadanie 3</w:t>
+      </w:r>
+    </w:p>
+    <w:p>
+      <w:pPr>
+        <w:widowControl/>
+        <w:jc w:val="both"/>
+        <w:rPr>
+          <w:b/>
+        </w:rPr>
+      </w:pPr>
+      <w:r>
+        <w:rPr>
+          <w:b/>
+        </w:rPr>
+        <w:t xml:space="preserve">Napisz program, obliczający pole prostokąta. Program </w:t>
+      </w:r>
+      <w:r>
+        <w:rPr>
+          <w:b/>
+        </w:rPr>
+        <w:t>powinien wczytać</w:t>
+      </w:r>
+      <w:r>
+        <w:rPr>
+          <w:b/>
+        </w:rPr>
+        <w:t xml:space="preserve"> wartości dwóch zmi</w:t>
+      </w:r>
+      <w:r>
+        <w:rPr>
+          <w:b/>
+        </w:rPr>
+        <w:t>ennych a i b, które są długościami</w:t>
+      </w:r>
+      <w:r>
+        <w:rPr>
+          <w:b/>
+        </w:rPr>
+        <w:t xml:space="preserve"> boków</w:t>
+      </w:r>
+      <w:r>
+        <w:rPr>
+          <w:b/>
+        </w:rPr>
+        <w:t xml:space="preserve"> prostokąta, a następnie wypisać</w:t>
+      </w:r>
+      <w:r>
+        <w:rPr>
+          <w:b/>
+        </w:rPr>
+        <w:t xml:space="preserve"> pole prostokąta.</w:t>
+      </w:r>
       <w:bookmarkStart w:id="0" w:name="_GoBack"/>
       <w:bookmarkEnd w:id="0"/>
+    </w:p>
+    <w:p>
+      <w:pPr>
+        <w:widowControl/>
+        <w:ind w:left="1440"/>
+        <w:rPr>
+          <w:b/>
+        </w:rPr>
+      </w:pPr>
     </w:p>
     <w:p>
       <w:pPr>
@@ -3944,6 +4041,17 @@
       <w:shd w:val="clear" w:color="auto" w:fill="E1DFDD"/>
     </w:rPr>
   </w:style>
+  <w:style w:type="character" w:styleId="UyteHipercze">
+    <w:name w:val="FollowedHyperlink"/>
+    <w:uiPriority w:val="99"/>
+    <w:semiHidden/>
+    <w:unhideWhenUsed/>
+    <w:rsid w:val="00E07F84"/>
+    <w:rPr>
+      <w:color w:val="954F72"/>
+      <w:u w:val="single"/>
+    </w:rPr>
+  </w:style>
 </w:styles>
 </file>
 

</xml_diff>

<commit_message>
Uzupełniono konspekt o rozwiązania zadań ewaluacyjnych
</commit_message>
<xml_diff>
--- a/Zmienne/III. Zmienne/3-wpr-do-zm.docx
+++ b/Zmienne/III. Zmienne/3-wpr-do-zm.docx
@@ -395,21 +395,12 @@
                 <w:sz w:val="20"/>
               </w:rPr>
             </w:pPr>
-            <w:proofErr w:type="gramStart"/>
             <w:r>
               <w:rPr>
                 <w:b/>
                 <w:sz w:val="20"/>
               </w:rPr>
-              <w:t>Czas  realizacji</w:t>
-            </w:r>
-            <w:proofErr w:type="gramEnd"/>
-            <w:r>
-              <w:rPr>
-                <w:b/>
-                <w:sz w:val="20"/>
-              </w:rPr>
-              <w:t>:</w:t>
+              <w:t>Czas  realizacji:</w:t>
             </w:r>
             <w:r>
               <w:rPr>
@@ -437,21 +428,7 @@
               <w:rPr>
                 <w:sz w:val="20"/>
               </w:rPr>
-              <w:t xml:space="preserve">45 </w:t>
-            </w:r>
-            <w:proofErr w:type="gramStart"/>
-            <w:r>
-              <w:rPr>
-                <w:sz w:val="20"/>
-              </w:rPr>
-              <w:t>minut(</w:t>
-            </w:r>
-            <w:proofErr w:type="gramEnd"/>
-            <w:r>
-              <w:rPr>
-                <w:sz w:val="20"/>
-              </w:rPr>
-              <w:t>1 godzina lekcyjna, jedna jednostka dydaktyczna)</w:t>
+              <w:t>45 minut(1 godzina lekcyjna, jedna jednostka dydaktyczna)</w:t>
             </w:r>
           </w:p>
         </w:tc>
@@ -1986,7 +1963,21 @@
             <w:rStyle w:val="Hipercze"/>
             <w:b/>
           </w:rPr>
-          <w:t>https://blockly-demo.appspot.com/static/demos/code/index.html?lang=pl#2vfy8y</w:t>
+          <w:t>https://blockly-demo.appsp</w:t>
+        </w:r>
+        <w:r>
+          <w:rPr>
+            <w:rStyle w:val="Hipercze"/>
+            <w:b/>
+          </w:rPr>
+          <w:t>o</w:t>
+        </w:r>
+        <w:r>
+          <w:rPr>
+            <w:rStyle w:val="Hipercze"/>
+            <w:b/>
+          </w:rPr>
+          <w:t>t.com/static/demos/code/index.html?lang=pl#2vfy8y</w:t>
         </w:r>
       </w:hyperlink>
     </w:p>
@@ -1998,7 +1989,10 @@
           <w:numId w:val="13"/>
         </w:numPr>
         <w:rPr>
-          <w:b/>
+          <w:rStyle w:val="Hipercze"/>
+          <w:b/>
+          <w:color w:val="auto"/>
+          <w:u w:val="none"/>
         </w:rPr>
       </w:pPr>
       <w:hyperlink r:id="rId8" w:anchor="83tbqd" w:history="1">
@@ -2007,19 +2001,114 @@
             <w:rStyle w:val="Hipercze"/>
             <w:b/>
           </w:rPr>
-          <w:t>https://blockly-demo.appspot.com/static/demos/code/index.html?lang=pl#83tbqd</w:t>
+          <w:t>https://blockly-demo.appspot.</w:t>
+        </w:r>
+        <w:r>
+          <w:rPr>
+            <w:rStyle w:val="Hipercze"/>
+            <w:b/>
+          </w:rPr>
+          <w:t>c</w:t>
+        </w:r>
+        <w:r>
+          <w:rPr>
+            <w:rStyle w:val="Hipercze"/>
+            <w:b/>
+          </w:rPr>
+          <w:t>om/static/demos/code/index.html?lang=pl#83tbqd</w:t>
         </w:r>
       </w:hyperlink>
     </w:p>
     <w:p>
       <w:pPr>
         <w:widowControl/>
-        <w:rPr>
-          <w:b/>
-        </w:rPr>
-      </w:pPr>
+        <w:numPr>
+          <w:ilvl w:val="0"/>
+          <w:numId w:val="13"/>
+        </w:numPr>
+        <w:rPr>
+          <w:b/>
+        </w:rPr>
+      </w:pPr>
+      <w:r>
+        <w:rPr>
+          <w:b/>
+        </w:rPr>
+        <w:t>Rozwiązanie zadania 1:</w:t>
+      </w:r>
+    </w:p>
+    <w:p>
+      <w:pPr>
+        <w:widowControl/>
+        <w:numPr>
+          <w:ilvl w:val="1"/>
+          <w:numId w:val="13"/>
+        </w:numPr>
+        <w:rPr>
+          <w:b/>
+        </w:rPr>
+      </w:pPr>
+      <w:r>
+        <w:rPr>
+          <w:b/>
+        </w:rPr>
+        <w:t>Program wypisze trzy liczby: 6, 3, 3</w:t>
+      </w:r>
       <w:bookmarkStart w:id="0" w:name="_GoBack"/>
       <w:bookmarkEnd w:id="0"/>
+    </w:p>
+    <w:p>
+      <w:pPr>
+        <w:widowControl/>
+        <w:numPr>
+          <w:ilvl w:val="1"/>
+          <w:numId w:val="13"/>
+        </w:numPr>
+        <w:rPr>
+          <w:b/>
+        </w:rPr>
+      </w:pPr>
+      <w:r>
+        <w:rPr>
+          <w:b/>
+        </w:rPr>
+        <w:t>Program wypisze jedną liczbę: 12</w:t>
+      </w:r>
+    </w:p>
+    <w:p>
+      <w:pPr>
+        <w:widowControl/>
+        <w:numPr>
+          <w:ilvl w:val="0"/>
+          <w:numId w:val="13"/>
+        </w:numPr>
+        <w:rPr>
+          <w:b/>
+        </w:rPr>
+      </w:pPr>
+      <w:r>
+        <w:rPr>
+          <w:b/>
+        </w:rPr>
+        <w:t xml:space="preserve">Rozwiązanie zadania 2: </w:t>
+      </w:r>
+      <w:hyperlink r:id="rId9" w:history="1">
+        <w:r>
+          <w:rPr>
+            <w:rStyle w:val="Hipercze"/>
+            <w:b/>
+          </w:rPr>
+          <w:t>https://blockly-demo.appspot.com/static/demos/code/index.html?lang=pl#4bqk4x</w:t>
+        </w:r>
+      </w:hyperlink>
+    </w:p>
+    <w:p>
+      <w:pPr>
+        <w:widowControl/>
+        <w:rPr>
+          <w:b/>
+        </w:rPr>
+      </w:pPr>
     </w:p>
     <w:p>
       <w:pPr>
@@ -2426,7 +2515,7 @@
   <w:abstractNum w:abstractNumId="8" w15:restartNumberingAfterBreak="0">
     <w:nsid w:val="5A9E2ECC"/>
     <w:multiLevelType w:val="hybridMultilevel"/>
-    <w:tmpl w:val="A266C804"/>
+    <w:tmpl w:val="E7C64900"/>
     <w:lvl w:ilvl="0" w:tplc="0415000F">
       <w:start w:val="1"/>
       <w:numFmt w:val="decimal"/>
@@ -2439,16 +2528,16 @@
         <w:rFonts w:hint="default"/>
       </w:rPr>
     </w:lvl>
-    <w:lvl w:ilvl="1" w:tplc="04150001">
-      <w:start w:val="1"/>
-      <w:numFmt w:val="bullet"/>
-      <w:lvlText w:val=""/>
+    <w:lvl w:ilvl="1" w:tplc="04150017">
+      <w:start w:val="1"/>
+      <w:numFmt w:val="lowerLetter"/>
+      <w:lvlText w:val="%2)"/>
       <w:lvlJc w:val="left"/>
       <w:pPr>
         <w:ind w:left="1440" w:hanging="360"/>
       </w:pPr>
       <w:rPr>
-        <w:rFonts w:ascii="Symbol" w:hAnsi="Symbol" w:hint="default"/>
+        <w:rFonts w:hint="default"/>
       </w:rPr>
     </w:lvl>
     <w:lvl w:ilvl="2" w:tplc="0415001B" w:tentative="1">

</xml_diff>